<commit_message>
updated proposal added header and footer
</commit_message>
<xml_diff>
--- a/Project Proposal.docx
+++ b/Project Proposal.docx
@@ -26,35 +26,8 @@
           <w:szCs w:val="28"/>
           <w14:ligatures w14:val="none"/>
         </w:rPr>
-        <w:t>Title: Topic-Aware Text Summarization Using Neural Topic Modeling and Summarization Models</w:t>
-      </w:r>
-    </w:p>
-    <w:p>
-      <w:pPr>
-        <w:rPr>
-          <w:rFonts w:ascii="Times New Roman" w:eastAsia="Times New Roman" w:hAnsi="Times New Roman" w:cs="Times New Roman"/>
-          <w:b/>
-          <w:bCs/>
-          <w:color w:val="333333"/>
-          <w:kern w:val="0"/>
-          <w:sz w:val="28"/>
-          <w:szCs w:val="28"/>
-          <w14:ligatures w14:val="none"/>
-        </w:rPr>
-      </w:pPr>
-      <w:r>
-        <w:rPr>
-          <w:rFonts w:ascii="Times New Roman" w:eastAsia="Times New Roman" w:hAnsi="Times New Roman" w:cs="Times New Roman"/>
-          <w:b/>
-          <w:bCs/>
-          <w:color w:val="333333"/>
-          <w:kern w:val="0"/>
-          <w:sz w:val="28"/>
-          <w:szCs w:val="28"/>
-          <w14:ligatures w14:val="none"/>
-        </w:rPr>
         <w:pict w14:anchorId="48EED28E">
-          <v:rect id="_x0000_i1083" style="width:0;height:1.5pt" o:hralign="center" o:hrstd="t" o:hr="t" fillcolor="#a0a0a0" stroked="f"/>
+          <v:rect id="_x0000_i1025" style="width:0;height:1.5pt" o:hralign="center" o:hrstd="t" o:hr="t" fillcolor="#a0a0a0" stroked="f"/>
         </w:pict>
       </w:r>
     </w:p>
@@ -144,7 +117,7 @@
           <w14:ligatures w14:val="none"/>
         </w:rPr>
       </w:pPr>
-      <w:hyperlink r:id="rId5" w:history="1">
+      <w:hyperlink r:id="rId7" w:history="1">
         <w:r>
           <w:rPr>
             <w:rFonts w:ascii="Times New Roman" w:hAnsi="Times New Roman" w:cs="Times New Roman"/>
@@ -183,7 +156,7 @@
           <w14:ligatures w14:val="none"/>
         </w:rPr>
       </w:pPr>
-      <w:hyperlink r:id="rId6" w:history="1">
+      <w:hyperlink r:id="rId8" w:history="1">
         <w:r>
           <w:rPr>
             <w:rFonts w:ascii="Times New Roman" w:hAnsi="Times New Roman" w:cs="Times New Roman"/>
@@ -222,7 +195,7 @@
           <w14:ligatures w14:val="none"/>
         </w:rPr>
       </w:pPr>
-      <w:hyperlink r:id="rId7" w:history="1">
+      <w:hyperlink r:id="rId9" w:history="1">
         <w:r>
           <w:rPr>
             <w:rFonts w:ascii="Times New Roman" w:hAnsi="Times New Roman" w:cs="Times New Roman"/>
@@ -249,6 +222,8 @@
       <w:pPr>
         <w:rPr>
           <w:rFonts w:ascii="Times New Roman" w:eastAsia="Times New Roman" w:hAnsi="Times New Roman" w:cs="Times New Roman"/>
+          <w:b/>
+          <w:bCs/>
           <w:color w:val="333333"/>
           <w:kern w:val="0"/>
           <w:sz w:val="28"/>
@@ -256,22 +231,24 @@
           <w14:ligatures w14:val="none"/>
         </w:rPr>
       </w:pPr>
-      <w:proofErr w:type="spellStart"/>
-      <w:r>
-        <w:rPr>
-          <w:rFonts w:ascii="Times New Roman" w:eastAsia="Times New Roman" w:hAnsi="Times New Roman" w:cs="Times New Roman"/>
+      <w:r>
+        <w:rPr>
+          <w:rFonts w:ascii="Times New Roman" w:eastAsia="Times New Roman" w:hAnsi="Times New Roman" w:cs="Times New Roman"/>
+          <w:b/>
+          <w:bCs/>
           <w:color w:val="333333"/>
           <w:kern w:val="0"/>
           <w:sz w:val="28"/>
           <w:szCs w:val="28"/>
           <w14:ligatures w14:val="none"/>
         </w:rPr>
-        <w:t>Github</w:t>
-      </w:r>
-      <w:proofErr w:type="spellEnd"/>
-      <w:r>
-        <w:rPr>
-          <w:rFonts w:ascii="Times New Roman" w:eastAsia="Times New Roman" w:hAnsi="Times New Roman" w:cs="Times New Roman"/>
+        <w:t>GitHub</w:t>
+      </w:r>
+      <w:r>
+        <w:rPr>
+          <w:rFonts w:ascii="Times New Roman" w:eastAsia="Times New Roman" w:hAnsi="Times New Roman" w:cs="Times New Roman"/>
+          <w:b/>
+          <w:bCs/>
           <w:color w:val="333333"/>
           <w:kern w:val="0"/>
           <w:sz w:val="28"/>
@@ -284,77 +261,180 @@
       <w:r>
         <w:rPr>
           <w:rFonts w:ascii="Times New Roman" w:eastAsia="Times New Roman" w:hAnsi="Times New Roman" w:cs="Times New Roman"/>
+          <w:b/>
+          <w:bCs/>
           <w:color w:val="333333"/>
           <w:kern w:val="0"/>
           <w:sz w:val="28"/>
           <w:szCs w:val="28"/>
           <w14:ligatures w14:val="none"/>
         </w:rPr>
-        <w:t>Link:-</w:t>
-      </w:r>
-      <w:proofErr w:type="gramEnd"/>
-    </w:p>
-    <w:p>
-      <w:pPr>
-        <w:rPr>
-          <w:rFonts w:ascii="Times New Roman" w:eastAsia="Times New Roman" w:hAnsi="Times New Roman" w:cs="Times New Roman"/>
+        <w:t>Link</w:t>
+      </w:r>
+      <w:r>
+        <w:rPr>
+          <w:rFonts w:ascii="Times New Roman" w:eastAsia="Times New Roman" w:hAnsi="Times New Roman" w:cs="Times New Roman"/>
+          <w:b/>
+          <w:bCs/>
           <w:color w:val="333333"/>
           <w:kern w:val="0"/>
           <w:sz w:val="28"/>
           <w:szCs w:val="28"/>
           <w14:ligatures w14:val="none"/>
         </w:rPr>
-      </w:pPr>
-      <w:hyperlink r:id="rId8" w:history="1">
+        <w:t xml:space="preserve"> </w:t>
+      </w:r>
+      <w:r>
+        <w:rPr>
+          <w:rFonts w:ascii="Times New Roman" w:eastAsia="Times New Roman" w:hAnsi="Times New Roman" w:cs="Times New Roman"/>
+          <w:b/>
+          <w:bCs/>
+          <w:color w:val="333333"/>
+          <w:kern w:val="0"/>
+          <w:sz w:val="28"/>
+          <w:szCs w:val="28"/>
+          <w14:ligatures w14:val="none"/>
+        </w:rPr>
+        <w:t>:</w:t>
+      </w:r>
+      <w:proofErr w:type="gramEnd"/>
+      <w:r>
+        <w:rPr>
+          <w:rFonts w:ascii="Times New Roman" w:eastAsia="Times New Roman" w:hAnsi="Times New Roman" w:cs="Times New Roman"/>
+          <w:b/>
+          <w:bCs/>
+          <w:color w:val="333333"/>
+          <w:kern w:val="0"/>
+          <w:sz w:val="28"/>
+          <w:szCs w:val="28"/>
+          <w14:ligatures w14:val="none"/>
+        </w:rPr>
+        <w:t>-</w:t>
+      </w:r>
+    </w:p>
+    <w:p>
+      <w:hyperlink r:id="rId10" w:history="1">
         <w:r>
           <w:rPr>
             <w:rStyle w:val="Hyperlink"/>
-            <w:rFonts w:ascii="Times New Roman" w:eastAsia="Times New Roman" w:hAnsi="Times New Roman" w:cs="Times New Roman"/>
-            <w:kern w:val="0"/>
-            <w:sz w:val="28"/>
-            <w:szCs w:val="28"/>
-            <w14:ligatures w14:val="none"/>
           </w:rPr>
-          <w:t>https://github.com/shivamjadhav2000/Topic-Aware-Text-Summarization-.git</w:t>
+          <w:t>https://github.com/shivamjadhav2000/Topic-Aware-Text-Summarization.git</w:t>
         </w:r>
       </w:hyperlink>
     </w:p>
     <w:p>
-      <w:pPr>
-        <w:rPr>
-          <w:rFonts w:ascii="Times New Roman" w:eastAsia="Times New Roman" w:hAnsi="Times New Roman" w:cs="Times New Roman"/>
-          <w:color w:val="333333"/>
-          <w:kern w:val="0"/>
-          <w:sz w:val="28"/>
-          <w:szCs w:val="28"/>
-          <w14:ligatures w14:val="none"/>
-        </w:rPr>
-      </w:pPr>
-    </w:p>
-    <w:p>
-      <w:pPr>
-        <w:rPr>
-          <w:rFonts w:ascii="Times New Roman" w:eastAsia="Times New Roman" w:hAnsi="Times New Roman" w:cs="Times New Roman"/>
-          <w:b/>
-          <w:bCs/>
-          <w:color w:val="333333"/>
-          <w:kern w:val="0"/>
-          <w:sz w:val="32"/>
-          <w:szCs w:val="32"/>
-          <w:lang w:val="fr-FR"/>
-          <w14:ligatures w14:val="none"/>
-        </w:rPr>
-      </w:pPr>
-      <w:r>
-        <w:rPr>
-          <w:rFonts w:ascii="Times New Roman" w:eastAsia="Times New Roman" w:hAnsi="Times New Roman" w:cs="Times New Roman"/>
-          <w:b/>
-          <w:bCs/>
-          <w:color w:val="333333"/>
-          <w:kern w:val="0"/>
-          <w:sz w:val="32"/>
-          <w:szCs w:val="32"/>
-          <w:lang w:val="fr-FR"/>
+      <w:r>
+        <w:rPr>
+          <w:rFonts w:ascii="Times New Roman" w:eastAsia="Times New Roman" w:hAnsi="Times New Roman" w:cs="Times New Roman"/>
+          <w:b/>
+          <w:bCs/>
+          <w:noProof/>
+          <w:color w:val="333333"/>
+          <w:kern w:val="0"/>
+          <w:sz w:val="32"/>
+          <w:szCs w:val="32"/>
+        </w:rPr>
+        <w:drawing>
+          <wp:anchor distT="0" distB="0" distL="114300" distR="114300" simplePos="0" relativeHeight="251661312" behindDoc="1" locked="0" layoutInCell="1" allowOverlap="1" wp14:anchorId="2E07974F" wp14:editId="4BFB8EF4">
+            <wp:simplePos x="0" y="0"/>
+            <wp:positionH relativeFrom="margin">
+              <wp:posOffset>-533400</wp:posOffset>
+            </wp:positionH>
+            <wp:positionV relativeFrom="paragraph">
+              <wp:posOffset>299720</wp:posOffset>
+            </wp:positionV>
+            <wp:extent cx="6797040" cy="5116195"/>
+            <wp:effectExtent l="0" t="0" r="3810" b="8255"/>
+            <wp:wrapSquare wrapText="bothSides"/>
+            <wp:docPr id="2017475809" name="Picture 1" descr="A diagram of a flowchart"/>
+            <wp:cNvGraphicFramePr>
+              <a:graphicFrameLocks xmlns:a="http://schemas.openxmlformats.org/drawingml/2006/main" noChangeAspect="1"/>
+            </wp:cNvGraphicFramePr>
+            <a:graphic xmlns:a="http://schemas.openxmlformats.org/drawingml/2006/main">
+              <a:graphicData uri="http://schemas.openxmlformats.org/drawingml/2006/picture">
+                <pic:pic xmlns:pic="http://schemas.openxmlformats.org/drawingml/2006/picture">
+                  <pic:nvPicPr>
+                    <pic:cNvPr id="1868092354" name="Picture 1" descr="A diagram of a flowchart"/>
+                    <pic:cNvPicPr/>
+                  </pic:nvPicPr>
+                  <pic:blipFill rotWithShape="1">
+                    <a:blip r:embed="rId11" cstate="print">
+                      <a:extLst>
+                        <a:ext uri="{28A0092B-C50C-407E-A947-70E740481C1C}">
+                          <a14:useLocalDpi xmlns:a14="http://schemas.microsoft.com/office/drawing/2010/main" val="0"/>
+                        </a:ext>
+                      </a:extLst>
+                    </a:blip>
+                    <a:srcRect l="16677"/>
+                    <a:stretch/>
+                  </pic:blipFill>
+                  <pic:spPr bwMode="auto">
+                    <a:xfrm>
+                      <a:off x="0" y="0"/>
+                      <a:ext cx="6797040" cy="5116195"/>
+                    </a:xfrm>
+                    <a:prstGeom prst="rect">
+                      <a:avLst/>
+                    </a:prstGeom>
+                    <a:ln>
+                      <a:noFill/>
+                    </a:ln>
+                    <a:extLst>
+                      <a:ext uri="{53640926-AAD7-44D8-BBD7-CCE9431645EC}">
+                        <a14:shadowObscured xmlns:a14="http://schemas.microsoft.com/office/drawing/2010/main"/>
+                      </a:ext>
+                    </a:extLst>
+                  </pic:spPr>
+                </pic:pic>
+              </a:graphicData>
+            </a:graphic>
+            <wp14:sizeRelH relativeFrom="margin">
+              <wp14:pctWidth>0</wp14:pctWidth>
+            </wp14:sizeRelH>
+            <wp14:sizeRelV relativeFrom="margin">
+              <wp14:pctHeight>0</wp14:pctHeight>
+            </wp14:sizeRelV>
+          </wp:anchor>
+        </w:drawing>
+      </w:r>
+    </w:p>
+    <w:p/>
+    <w:p>
+      <w:pPr>
+        <w:rPr>
+          <w:rFonts w:ascii="Times New Roman" w:eastAsia="Times New Roman" w:hAnsi="Times New Roman" w:cs="Times New Roman"/>
+          <w:b/>
+          <w:bCs/>
+          <w:color w:val="333333"/>
+          <w:kern w:val="0"/>
+          <w:sz w:val="32"/>
+          <w:szCs w:val="32"/>
+          <w14:ligatures w14:val="none"/>
+        </w:rPr>
+      </w:pPr>
+    </w:p>
+    <w:p>
+      <w:pPr>
+        <w:rPr>
+          <w:rFonts w:ascii="Times New Roman" w:eastAsia="Times New Roman" w:hAnsi="Times New Roman" w:cs="Times New Roman"/>
+          <w:b/>
+          <w:bCs/>
+          <w:color w:val="333333"/>
+          <w:kern w:val="0"/>
+          <w:sz w:val="32"/>
+          <w:szCs w:val="32"/>
+          <w14:ligatures w14:val="none"/>
+        </w:rPr>
+      </w:pPr>
+      <w:r>
+        <w:rPr>
+          <w:rFonts w:ascii="Times New Roman" w:eastAsia="Times New Roman" w:hAnsi="Times New Roman" w:cs="Times New Roman"/>
+          <w:b/>
+          <w:bCs/>
+          <w:color w:val="333333"/>
+          <w:kern w:val="0"/>
+          <w:sz w:val="32"/>
+          <w:szCs w:val="32"/>
           <w14:ligatures w14:val="none"/>
         </w:rPr>
         <w:t>1. Motivation</w:t>
@@ -408,7 +488,7 @@
           <w14:ligatures w14:val="none"/>
         </w:rPr>
         <w:pict w14:anchorId="0D105A6B">
-          <v:rect id="_x0000_i1068" style="width:0;height:1.5pt" o:hralign="center" o:hrstd="t" o:hr="t" fillcolor="#a0a0a0" stroked="f"/>
+          <v:rect id="_x0000_i1026" style="width:0;height:1.5pt" o:hralign="center" o:hrstd="t" o:hr="t" fillcolor="#a0a0a0" stroked="f"/>
         </w:pict>
       </w:r>
     </w:p>
@@ -461,8 +541,64 @@
           <w:szCs w:val="32"/>
           <w14:ligatures w14:val="none"/>
         </w:rPr>
-        <w:t xml:space="preserve">The two-model approach allows each model to specialize. Topic modeling identifies key themes, while summarization focuses on condensing content based on those themes. This ensures more focused and relevant summaries. Additionally, it offers more modularity and flexibility, enabling fine-tuning or swapping of models independently, </w:t>
-      </w:r>
+        <w:t>The two-model approach allows each model to specialize. Topic modeling identifies key themes, while summarization focuses on condensing content based on those themes. This ensures more focused and relevant summaries. Additionally, it offers more modularity and flexibility, enabling fine-tuning or swapping of models independently, thereby improving performance and interpretability. In the field of Natural Language Processing (NLP), generating summaries that retain key essence elements enhances information retrieval and improves user understanding. This project can have implications for various sectors, such as academia (research paper summarization) and business (summarizing customer reviews by product aspects).</w:t>
+      </w:r>
+      <w:r>
+        <w:rPr>
+          <w:rFonts w:ascii="Times New Roman" w:eastAsia="Times New Roman" w:hAnsi="Times New Roman" w:cs="Times New Roman"/>
+          <w:b/>
+          <w:bCs/>
+          <w:color w:val="333333"/>
+          <w:kern w:val="0"/>
+          <w:sz w:val="32"/>
+          <w:szCs w:val="32"/>
+          <w14:ligatures w14:val="none"/>
+        </w:rPr>
+        <w:pict w14:anchorId="476983A0">
+          <v:rect id="_x0000_i1027" style="width:0;height:1.5pt" o:hralign="center" o:hrstd="t" o:hr="t" fillcolor="#a0a0a0" stroked="f"/>
+        </w:pict>
+      </w:r>
+    </w:p>
+    <w:p>
+      <w:pPr>
+        <w:rPr>
+          <w:rFonts w:ascii="Times New Roman" w:eastAsia="Times New Roman" w:hAnsi="Times New Roman" w:cs="Times New Roman"/>
+          <w:b/>
+          <w:bCs/>
+          <w:color w:val="333333"/>
+          <w:kern w:val="0"/>
+          <w:sz w:val="32"/>
+          <w:szCs w:val="32"/>
+          <w14:ligatures w14:val="none"/>
+        </w:rPr>
+      </w:pPr>
+      <w:r>
+        <w:rPr>
+          <w:rFonts w:ascii="Times New Roman" w:eastAsia="Times New Roman" w:hAnsi="Times New Roman" w:cs="Times New Roman"/>
+          <w:b/>
+          <w:bCs/>
+          <w:color w:val="333333"/>
+          <w:kern w:val="0"/>
+          <w:sz w:val="32"/>
+          <w:szCs w:val="32"/>
+          <w14:ligatures w14:val="none"/>
+        </w:rPr>
+        <w:t>3. Objectives</w:t>
+      </w:r>
+    </w:p>
+    <w:p>
+      <w:pPr>
+        <w:rPr>
+          <w:rFonts w:ascii="Times New Roman" w:eastAsia="Times New Roman" w:hAnsi="Times New Roman" w:cs="Times New Roman"/>
+          <w:b/>
+          <w:bCs/>
+          <w:color w:val="333333"/>
+          <w:kern w:val="0"/>
+          <w:sz w:val="32"/>
+          <w:szCs w:val="32"/>
+          <w14:ligatures w14:val="none"/>
+        </w:rPr>
+      </w:pPr>
       <w:r>
         <w:rPr>
           <w:rFonts w:ascii="Times New Roman" w:eastAsia="Times New Roman" w:hAnsi="Times New Roman" w:cs="Times New Roman"/>
@@ -473,73 +609,6 @@
           <w14:ligatures w14:val="none"/>
         </w:rPr>
         <w:lastRenderedPageBreak/>
-        <w:t>thereby improving performance and interpretability. In the field of Natural Language Processing (NLP), generating summaries that retain key essence elements enhances information retrieval and improves user understanding. This project can have implications for various sectors, such as academia (research paper summarization) and business (summarizing customer reviews by product aspects).</w:t>
-      </w:r>
-      <w:r>
-        <w:rPr>
-          <w:rFonts w:ascii="Times New Roman" w:eastAsia="Times New Roman" w:hAnsi="Times New Roman" w:cs="Times New Roman"/>
-          <w:b/>
-          <w:bCs/>
-          <w:color w:val="333333"/>
-          <w:kern w:val="0"/>
-          <w:sz w:val="32"/>
-          <w:szCs w:val="32"/>
-          <w14:ligatures w14:val="none"/>
-        </w:rPr>
-        <w:pict w14:anchorId="476983A0">
-          <v:rect id="_x0000_i1069" style="width:0;height:1.5pt" o:hralign="center" o:hrstd="t" o:hr="t" fillcolor="#a0a0a0" stroked="f"/>
-        </w:pict>
-      </w:r>
-    </w:p>
-    <w:p>
-      <w:pPr>
-        <w:rPr>
-          <w:rFonts w:ascii="Times New Roman" w:eastAsia="Times New Roman" w:hAnsi="Times New Roman" w:cs="Times New Roman"/>
-          <w:b/>
-          <w:bCs/>
-          <w:color w:val="333333"/>
-          <w:kern w:val="0"/>
-          <w:sz w:val="32"/>
-          <w:szCs w:val="32"/>
-          <w14:ligatures w14:val="none"/>
-        </w:rPr>
-      </w:pPr>
-      <w:r>
-        <w:rPr>
-          <w:rFonts w:ascii="Times New Roman" w:eastAsia="Times New Roman" w:hAnsi="Times New Roman" w:cs="Times New Roman"/>
-          <w:b/>
-          <w:bCs/>
-          <w:color w:val="333333"/>
-          <w:kern w:val="0"/>
-          <w:sz w:val="32"/>
-          <w:szCs w:val="32"/>
-          <w14:ligatures w14:val="none"/>
-        </w:rPr>
-        <w:t>3. Objectives</w:t>
-      </w:r>
-    </w:p>
-    <w:p>
-      <w:pPr>
-        <w:rPr>
-          <w:rFonts w:ascii="Times New Roman" w:eastAsia="Times New Roman" w:hAnsi="Times New Roman" w:cs="Times New Roman"/>
-          <w:b/>
-          <w:bCs/>
-          <w:color w:val="333333"/>
-          <w:kern w:val="0"/>
-          <w:sz w:val="32"/>
-          <w:szCs w:val="32"/>
-          <w14:ligatures w14:val="none"/>
-        </w:rPr>
-      </w:pPr>
-      <w:r>
-        <w:rPr>
-          <w:rFonts w:ascii="Times New Roman" w:eastAsia="Times New Roman" w:hAnsi="Times New Roman" w:cs="Times New Roman"/>
-          <w:color w:val="333333"/>
-          <w:kern w:val="0"/>
-          <w:sz w:val="32"/>
-          <w:szCs w:val="32"/>
-          <w14:ligatures w14:val="none"/>
-        </w:rPr>
         <w:t>In this project, we will focus on building a two-phase model. In the first phase, we will train the model to extract topics, and in the second phase, the model will focus on text summarization</w:t>
       </w:r>
       <w:r>
@@ -779,7 +848,7 @@
           <w14:ligatures w14:val="none"/>
         </w:rPr>
         <w:pict w14:anchorId="35EB7947">
-          <v:rect id="_x0000_i1070" style="width:0;height:1.5pt" o:hralign="center" o:hrstd="t" o:hr="t" fillcolor="#a0a0a0" stroked="f"/>
+          <v:rect id="_x0000_i1028" style="width:0;height:1.5pt" o:hralign="center" o:hrstd="t" o:hr="t" fillcolor="#a0a0a0" stroked="f"/>
         </w:pict>
       </w:r>
     </w:p>
@@ -995,19 +1064,7 @@
           <w:szCs w:val="32"/>
           <w14:ligatures w14:val="none"/>
         </w:rPr>
-        <w:t xml:space="preserve">) to generate summaries. The model </w:t>
-      </w:r>
-      <w:r>
-        <w:rPr>
-          <w:rFonts w:ascii="Times New Roman" w:eastAsia="Times New Roman" w:hAnsi="Times New Roman" w:cs="Times New Roman"/>
-          <w:color w:val="333333"/>
-          <w:kern w:val="0"/>
-          <w:sz w:val="32"/>
-          <w:szCs w:val="32"/>
-          <w14:ligatures w14:val="none"/>
-        </w:rPr>
-        <w:lastRenderedPageBreak/>
-        <w:t>will be fine-tuned to focus on the most important topics identified by the topic modeling stage.</w:t>
+        <w:t>) to generate summaries. The model will be fine-tuned to focus on the most important topics identified by the topic modeling stage.</w:t>
       </w:r>
     </w:p>
     <w:p>
@@ -1114,10 +1171,39 @@
           <w:szCs w:val="32"/>
           <w14:ligatures w14:val="none"/>
         </w:rPr>
+        <w:lastRenderedPageBreak/>
         <w:pict w14:anchorId="25985EB4">
-          <v:rect id="_x0000_i1071" style="width:0;height:1.5pt" o:hralign="center" o:hrstd="t" o:hr="t" fillcolor="#a0a0a0" stroked="f"/>
+          <v:rect id="_x0000_i1029" style="width:0;height:1.5pt" o:hralign="center" o:hrstd="t" o:hr="t" fillcolor="#a0a0a0" stroked="f"/>
         </w:pict>
       </w:r>
+    </w:p>
+    <w:p>
+      <w:pPr>
+        <w:rPr>
+          <w:rFonts w:ascii="Times New Roman" w:eastAsia="Times New Roman" w:hAnsi="Times New Roman" w:cs="Times New Roman"/>
+          <w:b/>
+          <w:bCs/>
+          <w:color w:val="333333"/>
+          <w:kern w:val="0"/>
+          <w:sz w:val="32"/>
+          <w:szCs w:val="32"/>
+          <w14:ligatures w14:val="none"/>
+        </w:rPr>
+      </w:pPr>
+    </w:p>
+    <w:p>
+      <w:pPr>
+        <w:rPr>
+          <w:rFonts w:ascii="Times New Roman" w:eastAsia="Times New Roman" w:hAnsi="Times New Roman" w:cs="Times New Roman"/>
+          <w:b/>
+          <w:bCs/>
+          <w:color w:val="333333"/>
+          <w:kern w:val="0"/>
+          <w:sz w:val="32"/>
+          <w:szCs w:val="32"/>
+          <w14:ligatures w14:val="none"/>
+        </w:rPr>
+      </w:pPr>
     </w:p>
     <w:p>
       <w:pPr>
@@ -1512,7 +1598,7 @@
           <w14:ligatures w14:val="none"/>
         </w:rPr>
         <w:pict w14:anchorId="6175E4EC">
-          <v:rect id="_x0000_i1072" style="width:0;height:1.5pt" o:hralign="center" o:hrstd="t" o:hr="t" fillcolor="#a0a0a0" stroked="f"/>
+          <v:rect id="_x0000_i1030" style="width:0;height:1.5pt" o:hralign="center" o:hrstd="t" o:hr="t" fillcolor="#a0a0a0" stroked="f"/>
         </w:pict>
       </w:r>
     </w:p>
@@ -1627,20 +1713,6 @@
           <w14:ligatures w14:val="none"/>
         </w:rPr>
       </w:pPr>
-    </w:p>
-    <w:p>
-      <w:pPr>
-        <w:rPr>
-          <w:rFonts w:ascii="Times New Roman" w:eastAsia="Times New Roman" w:hAnsi="Times New Roman" w:cs="Times New Roman"/>
-          <w:b/>
-          <w:bCs/>
-          <w:color w:val="333333"/>
-          <w:kern w:val="0"/>
-          <w:sz w:val="32"/>
-          <w:szCs w:val="32"/>
-          <w14:ligatures w14:val="none"/>
-        </w:rPr>
-      </w:pPr>
       <w:r>
         <w:rPr>
           <w:rFonts w:ascii="Times New Roman" w:eastAsia="Times New Roman" w:hAnsi="Times New Roman" w:cs="Times New Roman"/>
@@ -1679,7 +1751,6 @@
           <w:sz w:val="32"/>
           <w:szCs w:val="32"/>
         </w:rPr>
-        <w:lastRenderedPageBreak/>
         <w:drawing>
           <wp:anchor distT="0" distB="0" distL="114300" distR="114300" simplePos="0" relativeHeight="251659264" behindDoc="1" locked="0" layoutInCell="1" allowOverlap="1" wp14:anchorId="391C2654" wp14:editId="51E846F0">
             <wp:simplePos x="0" y="0"/>
@@ -1704,7 +1775,7 @@
                     <pic:cNvPicPr/>
                   </pic:nvPicPr>
                   <pic:blipFill rotWithShape="1">
-                    <a:blip r:embed="rId9" cstate="print">
+                    <a:blip r:embed="rId11" cstate="print">
                       <a:extLst>
                         <a:ext uri="{28A0092B-C50C-407E-A947-70E740481C1C}">
                           <a14:useLocalDpi xmlns:a14="http://schemas.microsoft.com/office/drawing/2010/main" val="0"/>
@@ -1796,101 +1867,14 @@
           <w14:ligatures w14:val="none"/>
         </w:rPr>
         <w:pict w14:anchorId="5AC5523D">
-          <v:rect id="_x0000_i1089" style="width:0;height:1.5pt" o:hralign="center" o:hrstd="t" o:hr="t" fillcolor="#a0a0a0" stroked="f"/>
+          <v:rect id="_x0000_i1031" style="width:0;height:1.5pt" o:hralign="center" o:hrstd="t" o:hr="t" fillcolor="#a0a0a0" stroked="f"/>
         </w:pict>
-      </w:r>
-    </w:p>
-    <w:p>
-      <w:pPr>
-        <w:rPr>
-          <w:rFonts w:ascii="Times New Roman" w:eastAsia="Times New Roman" w:hAnsi="Times New Roman" w:cs="Times New Roman"/>
-          <w:b/>
-          <w:bCs/>
-          <w:color w:val="333333"/>
-          <w:kern w:val="0"/>
-          <w:sz w:val="32"/>
-          <w:szCs w:val="32"/>
-          <w14:ligatures w14:val="none"/>
-        </w:rPr>
-      </w:pPr>
-      <w:r>
-        <w:rPr>
-          <w:rFonts w:ascii="Times New Roman" w:eastAsia="Times New Roman" w:hAnsi="Times New Roman" w:cs="Times New Roman"/>
-          <w:b/>
-          <w:bCs/>
-          <w:color w:val="333333"/>
-          <w:kern w:val="0"/>
-          <w:sz w:val="32"/>
-          <w:szCs w:val="32"/>
-          <w14:ligatures w14:val="none"/>
-        </w:rPr>
-        <w:t>Repository Link:</w:t>
-      </w:r>
-    </w:p>
-    <w:p>
-      <w:pPr>
-        <w:numPr>
-          <w:ilvl w:val="0"/>
-          <w:numId w:val="13"/>
-        </w:numPr>
-        <w:rPr>
-          <w:rFonts w:ascii="Times New Roman" w:eastAsia="Times New Roman" w:hAnsi="Times New Roman" w:cs="Times New Roman"/>
-          <w:b/>
-          <w:bCs/>
-          <w:color w:val="333333"/>
-          <w:kern w:val="0"/>
-          <w:sz w:val="32"/>
-          <w:szCs w:val="32"/>
-          <w14:ligatures w14:val="none"/>
-        </w:rPr>
-      </w:pPr>
-      <w:r>
-        <w:rPr>
-          <w:rFonts w:ascii="Times New Roman" w:eastAsia="Times New Roman" w:hAnsi="Times New Roman" w:cs="Times New Roman"/>
-          <w:b/>
-          <w:bCs/>
-          <w:color w:val="333333"/>
-          <w:kern w:val="0"/>
-          <w:sz w:val="32"/>
-          <w:szCs w:val="32"/>
-          <w14:ligatures w14:val="none"/>
-        </w:rPr>
-        <w:t>GitHub: [Your GitHub repository link here]</w:t>
-      </w:r>
-    </w:p>
-    <w:p>
-      <w:pPr>
-        <w:numPr>
-          <w:ilvl w:val="0"/>
-          <w:numId w:val="13"/>
-        </w:numPr>
-        <w:rPr>
-          <w:rFonts w:ascii="Times New Roman" w:eastAsia="Times New Roman" w:hAnsi="Times New Roman" w:cs="Times New Roman"/>
-          <w:b/>
-          <w:bCs/>
-          <w:color w:val="333333"/>
-          <w:kern w:val="0"/>
-          <w:sz w:val="32"/>
-          <w:szCs w:val="32"/>
-          <w14:ligatures w14:val="none"/>
-        </w:rPr>
-      </w:pPr>
-      <w:r>
-        <w:rPr>
-          <w:rFonts w:ascii="Times New Roman" w:eastAsia="Times New Roman" w:hAnsi="Times New Roman" w:cs="Times New Roman"/>
-          <w:b/>
-          <w:bCs/>
-          <w:color w:val="333333"/>
-          <w:kern w:val="0"/>
-          <w:sz w:val="32"/>
-          <w:szCs w:val="32"/>
-          <w14:ligatures w14:val="none"/>
-        </w:rPr>
-        <w:t>Canvas: Submit the proposal via Canvas adhering to the project submission rules.</w:t>
       </w:r>
     </w:p>
     <w:p/>
     <w:sectPr>
+      <w:headerReference w:type="default" r:id="rId12"/>
+      <w:footerReference w:type="default" r:id="rId13"/>
       <w:pgSz w:w="12240" w:h="15840"/>
       <w:pgMar w:top="1440" w:right="1440" w:bottom="1440" w:left="1440" w:header="720" w:footer="720" w:gutter="0"/>
       <w:cols w:space="720"/>
@@ -1898,6 +1882,393 @@
     </w:sectPr>
   </w:body>
 </w:document>
+</file>
+
+<file path=word/endnotes.xml><?xml version="1.0" encoding="utf-8"?>
+<w:endnotes xmlns:wpc="http://schemas.microsoft.com/office/word/2010/wordprocessingCanvas" xmlns:cx="http://schemas.microsoft.com/office/drawing/2014/chartex" xmlns:cx1="http://schemas.microsoft.com/office/drawing/2015/9/8/chartex" xmlns:cx2="http://schemas.microsoft.com/office/drawing/2015/10/21/chartex" xmlns:cx3="http://schemas.microsoft.com/office/drawing/2016/5/9/chartex" xmlns:cx4="http://schemas.microsoft.com/office/drawing/2016/5/10/chartex" xmlns:cx5="http://schemas.microsoft.com/office/drawing/2016/5/11/chartex" xmlns:cx6="http://schemas.microsoft.com/office/drawing/2016/5/12/chartex" xmlns:cx7="http://schemas.microsoft.com/office/drawing/2016/5/13/chartex" xmlns:cx8="http://schemas.microsoft.com/office/drawing/2016/5/14/chartex" xmlns:mc="http://schemas.openxmlformats.org/markup-compatibility/2006" xmlns:aink="http://schemas.microsoft.com/office/drawing/2016/ink" xmlns:am3d="http://schemas.microsoft.com/office/drawing/2017/model3d" xmlns:o="urn:schemas-microsoft-com:office:office" xmlns:oel="http://schemas.microsoft.com/office/2019/extlst" xmlns:r="http://schemas.openxmlformats.org/officeDocument/2006/relationships" xmlns:m="http://schemas.openxmlformats.org/officeDocument/2006/math" xmlns:v="urn:schemas-microsoft-com:vml" xmlns:wp14="http://schemas.microsoft.com/office/word/2010/wordprocessingDrawing" xmlns:wp="http://schemas.openxmlformats.org/drawingml/2006/wordprocessingDrawing" xmlns:w10="urn:schemas-microsoft-com:office:word" xmlns:w="http://schemas.openxmlformats.org/wordprocessingml/2006/main" xmlns:w14="http://schemas.microsoft.com/office/word/2010/wordml" xmlns:w15="http://schemas.microsoft.com/office/word/2012/wordml" xmlns:w16cex="http://schemas.microsoft.com/office/word/2018/wordml/cex" xmlns:w16cid="http://schemas.microsoft.com/office/word/2016/wordml/cid" xmlns:w16="http://schemas.microsoft.com/office/word/2018/wordml" xmlns:w16du="http://schemas.microsoft.com/office/word/2023/wordml/word16du" xmlns:w16sdtdh="http://schemas.microsoft.com/office/word/2020/wordml/sdtdatahash" xmlns:w16se="http://schemas.microsoft.com/office/word/2015/wordml/symex" xmlns:wpg="http://schemas.microsoft.com/office/word/2010/wordprocessingGroup" xmlns:wpi="http://schemas.microsoft.com/office/word/2010/wordprocessingInk" xmlns:wne="http://schemas.microsoft.com/office/word/2006/wordml" xmlns:wps="http://schemas.microsoft.com/office/word/2010/wordprocessingShape" mc:Ignorable="w14 w15 w16se w16cid w16 w16cex w16sdtdh w16du wp14">
+  <w:endnote w:type="separator" w:id="-1">
+    <w:p>
+      <w:pPr>
+        <w:spacing w:after="0" w:line="240" w:lineRule="auto"/>
+      </w:pPr>
+      <w:r>
+        <w:separator/>
+      </w:r>
+    </w:p>
+  </w:endnote>
+  <w:endnote w:type="continuationSeparator" w:id="0">
+    <w:p>
+      <w:pPr>
+        <w:spacing w:after="0" w:line="240" w:lineRule="auto"/>
+      </w:pPr>
+      <w:r>
+        <w:continuationSeparator/>
+      </w:r>
+    </w:p>
+  </w:endnote>
+</w:endnotes>
+</file>
+
+<file path=word/footer1.xml><?xml version="1.0" encoding="utf-8"?>
+<w:ftr xmlns:wpc="http://schemas.microsoft.com/office/word/2010/wordprocessingCanvas" xmlns:cx="http://schemas.microsoft.com/office/drawing/2014/chartex" xmlns:cx1="http://schemas.microsoft.com/office/drawing/2015/9/8/chartex" xmlns:cx2="http://schemas.microsoft.com/office/drawing/2015/10/21/chartex" xmlns:cx3="http://schemas.microsoft.com/office/drawing/2016/5/9/chartex" xmlns:cx4="http://schemas.microsoft.com/office/drawing/2016/5/10/chartex" xmlns:cx5="http://schemas.microsoft.com/office/drawing/2016/5/11/chartex" xmlns:cx6="http://schemas.microsoft.com/office/drawing/2016/5/12/chartex" xmlns:cx7="http://schemas.microsoft.com/office/drawing/2016/5/13/chartex" xmlns:cx8="http://schemas.microsoft.com/office/drawing/2016/5/14/chartex" xmlns:mc="http://schemas.openxmlformats.org/markup-compatibility/2006" xmlns:aink="http://schemas.microsoft.com/office/drawing/2016/ink" xmlns:am3d="http://schemas.microsoft.com/office/drawing/2017/model3d" xmlns:o="urn:schemas-microsoft-com:office:office" xmlns:oel="http://schemas.microsoft.com/office/2019/extlst" xmlns:r="http://schemas.openxmlformats.org/officeDocument/2006/relationships" xmlns:m="http://schemas.openxmlformats.org/officeDocument/2006/math" xmlns:v="urn:schemas-microsoft-com:vml" xmlns:wp14="http://schemas.microsoft.com/office/word/2010/wordprocessingDrawing" xmlns:wp="http://schemas.openxmlformats.org/drawingml/2006/wordprocessingDrawing" xmlns:w10="urn:schemas-microsoft-com:office:word" xmlns:w="http://schemas.openxmlformats.org/wordprocessingml/2006/main" xmlns:w14="http://schemas.microsoft.com/office/word/2010/wordml" xmlns:w15="http://schemas.microsoft.com/office/word/2012/wordml" xmlns:w16cex="http://schemas.microsoft.com/office/word/2018/wordml/cex" xmlns:w16cid="http://schemas.microsoft.com/office/word/2016/wordml/cid" xmlns:w16="http://schemas.microsoft.com/office/word/2018/wordml" xmlns:w16du="http://schemas.microsoft.com/office/word/2023/wordml/word16du" xmlns:w16sdtdh="http://schemas.microsoft.com/office/word/2020/wordml/sdtdatahash" xmlns:w16se="http://schemas.microsoft.com/office/word/2015/wordml/symex" xmlns:wpg="http://schemas.microsoft.com/office/word/2010/wordprocessingGroup" xmlns:wpi="http://schemas.microsoft.com/office/word/2010/wordprocessingInk" xmlns:wne="http://schemas.microsoft.com/office/word/2006/wordml" xmlns:wps="http://schemas.microsoft.com/office/word/2010/wordprocessingShape" mc:Ignorable="w14 w15 w16se w16cid w16 w16cex w16sdtdh w16du wp14">
+  <w:p>
+    <w:pPr>
+      <w:pStyle w:val="Footer"/>
+    </w:pPr>
+    <w:r>
+      <w:rPr>
+        <w:noProof/>
+        <w:color w:val="4472C4" w:themeColor="accent1"/>
+      </w:rPr>
+      <mc:AlternateContent>
+        <mc:Choice Requires="wps">
+          <w:drawing>
+            <wp:anchor distT="0" distB="0" distL="114300" distR="114300" simplePos="0" relativeHeight="251661312" behindDoc="0" locked="0" layoutInCell="1" allowOverlap="1" wp14:anchorId="0505D6E2" wp14:editId="4C115A71">
+              <wp:simplePos x="0" y="0"/>
+              <wp:positionH relativeFrom="page">
+                <wp:align>center</wp:align>
+              </wp:positionH>
+              <wp:positionV relativeFrom="page">
+                <wp:align>center</wp:align>
+              </wp:positionV>
+              <wp:extent cx="7364730" cy="9528810"/>
+              <wp:effectExtent l="0" t="0" r="26670" b="26670"/>
+              <wp:wrapNone/>
+              <wp:docPr id="452" name="Rectangle 247"/>
+              <wp:cNvGraphicFramePr/>
+              <a:graphic xmlns:a="http://schemas.openxmlformats.org/drawingml/2006/main">
+                <a:graphicData uri="http://schemas.microsoft.com/office/word/2010/wordprocessingShape">
+                  <wps:wsp>
+                    <wps:cNvSpPr/>
+                    <wps:spPr>
+                      <a:xfrm>
+                        <a:off x="0" y="0"/>
+                        <a:ext cx="7364730" cy="9528810"/>
+                      </a:xfrm>
+                      <a:prstGeom prst="rect">
+                        <a:avLst/>
+                      </a:prstGeom>
+                      <a:noFill/>
+                      <a:ln w="15875">
+                        <a:solidFill>
+                          <a:schemeClr val="bg2">
+                            <a:lumMod val="50000"/>
+                          </a:schemeClr>
+                        </a:solidFill>
+                      </a:ln>
+                    </wps:spPr>
+                    <wps:style>
+                      <a:lnRef idx="2">
+                        <a:schemeClr val="accent1">
+                          <a:shade val="50000"/>
+                        </a:schemeClr>
+                      </a:lnRef>
+                      <a:fillRef idx="1">
+                        <a:schemeClr val="accent1"/>
+                      </a:fillRef>
+                      <a:effectRef idx="0">
+                        <a:schemeClr val="accent1"/>
+                      </a:effectRef>
+                      <a:fontRef idx="minor">
+                        <a:schemeClr val="lt1"/>
+                      </a:fontRef>
+                    </wps:style>
+                    <wps:bodyPr rot="0" spcFirstLastPara="0" vertOverflow="overflow" horzOverflow="overflow" vert="horz" wrap="square" lIns="91440" tIns="45720" rIns="91440" bIns="45720" numCol="1" spcCol="0" rtlCol="0" fromWordArt="0" anchor="ctr" anchorCtr="0" forceAA="0" compatLnSpc="1">
+                      <a:prstTxWarp prst="textNoShape">
+                        <a:avLst/>
+                      </a:prstTxWarp>
+                      <a:noAutofit/>
+                    </wps:bodyPr>
+                  </wps:wsp>
+                </a:graphicData>
+              </a:graphic>
+              <wp14:sizeRelH relativeFrom="page">
+                <wp14:pctWidth>95000</wp14:pctWidth>
+              </wp14:sizeRelH>
+              <wp14:sizeRelV relativeFrom="page">
+                <wp14:pctHeight>95000</wp14:pctHeight>
+              </wp14:sizeRelV>
+            </wp:anchor>
+          </w:drawing>
+        </mc:Choice>
+        <mc:Fallback>
+          <w:pict>
+            <v:rect w14:anchorId="0D4F3920" id="Rectangle 247" o:spid="_x0000_s1026" style="position:absolute;margin-left:0;margin-top:0;width:579.9pt;height:750.3pt;z-index:251661312;visibility:visible;mso-wrap-style:square;mso-width-percent:950;mso-height-percent:950;mso-wrap-distance-left:9pt;mso-wrap-distance-top:0;mso-wrap-distance-right:9pt;mso-wrap-distance-bottom:0;mso-position-horizontal:center;mso-position-horizontal-relative:page;mso-position-vertical:center;mso-position-vertical-relative:page;mso-width-percent:950;mso-height-percent:950;mso-width-relative:page;mso-height-relative:page;v-text-anchor:middle" o:gfxdata="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" filled="f" strokecolor="#747070 [1614]" strokeweight="1.25pt">
+              <w10:wrap anchorx="page" anchory="page"/>
+            </v:rect>
+          </w:pict>
+        </mc:Fallback>
+      </mc:AlternateContent>
+    </w:r>
+    <w:r>
+      <w:rPr>
+        <w:color w:val="4472C4" w:themeColor="accent1"/>
+      </w:rPr>
+      <w:t xml:space="preserve"> </w:t>
+    </w:r>
+    <w:r>
+      <w:rPr>
+        <w:rFonts w:asciiTheme="majorHAnsi" w:eastAsiaTheme="majorEastAsia" w:hAnsiTheme="majorHAnsi" w:cstheme="majorBidi"/>
+        <w:color w:val="4472C4" w:themeColor="accent1"/>
+        <w:sz w:val="20"/>
+        <w:szCs w:val="20"/>
+      </w:rPr>
+      <w:t xml:space="preserve">pg. </w:t>
+    </w:r>
+    <w:r>
+      <w:rPr>
+        <w:rFonts w:eastAsiaTheme="minorEastAsia"/>
+        <w:color w:val="4472C4" w:themeColor="accent1"/>
+        <w:sz w:val="20"/>
+        <w:szCs w:val="20"/>
+      </w:rPr>
+      <w:fldChar w:fldCharType="begin"/>
+    </w:r>
+    <w:r>
+      <w:rPr>
+        <w:color w:val="4472C4" w:themeColor="accent1"/>
+        <w:sz w:val="20"/>
+        <w:szCs w:val="20"/>
+      </w:rPr>
+      <w:instrText xml:space="preserve"> PAGE    \* MERGEFORMAT </w:instrText>
+    </w:r>
+    <w:r>
+      <w:rPr>
+        <w:rFonts w:eastAsiaTheme="minorEastAsia"/>
+        <w:color w:val="4472C4" w:themeColor="accent1"/>
+        <w:sz w:val="20"/>
+        <w:szCs w:val="20"/>
+      </w:rPr>
+      <w:fldChar w:fldCharType="separate"/>
+    </w:r>
+    <w:r>
+      <w:rPr>
+        <w:rFonts w:asciiTheme="majorHAnsi" w:eastAsiaTheme="majorEastAsia" w:hAnsiTheme="majorHAnsi" w:cstheme="majorBidi"/>
+        <w:noProof/>
+        <w:color w:val="4472C4" w:themeColor="accent1"/>
+        <w:sz w:val="20"/>
+        <w:szCs w:val="20"/>
+      </w:rPr>
+      <w:t>2</w:t>
+    </w:r>
+    <w:r>
+      <w:rPr>
+        <w:rFonts w:asciiTheme="majorHAnsi" w:eastAsiaTheme="majorEastAsia" w:hAnsiTheme="majorHAnsi" w:cstheme="majorBidi"/>
+        <w:noProof/>
+        <w:color w:val="4472C4" w:themeColor="accent1"/>
+        <w:sz w:val="20"/>
+        <w:szCs w:val="20"/>
+      </w:rPr>
+      <w:fldChar w:fldCharType="end"/>
+    </w:r>
+  </w:p>
+</w:ftr>
+</file>
+
+<file path=word/footnotes.xml><?xml version="1.0" encoding="utf-8"?>
+<w:footnotes xmlns:wpc="http://schemas.microsoft.com/office/word/2010/wordprocessingCanvas" xmlns:cx="http://schemas.microsoft.com/office/drawing/2014/chartex" xmlns:cx1="http://schemas.microsoft.com/office/drawing/2015/9/8/chartex" xmlns:cx2="http://schemas.microsoft.com/office/drawing/2015/10/21/chartex" xmlns:cx3="http://schemas.microsoft.com/office/drawing/2016/5/9/chartex" xmlns:cx4="http://schemas.microsoft.com/office/drawing/2016/5/10/chartex" xmlns:cx5="http://schemas.microsoft.com/office/drawing/2016/5/11/chartex" xmlns:cx6="http://schemas.microsoft.com/office/drawing/2016/5/12/chartex" xmlns:cx7="http://schemas.microsoft.com/office/drawing/2016/5/13/chartex" xmlns:cx8="http://schemas.microsoft.com/office/drawing/2016/5/14/chartex" xmlns:mc="http://schemas.openxmlformats.org/markup-compatibility/2006" xmlns:aink="http://schemas.microsoft.com/office/drawing/2016/ink" xmlns:am3d="http://schemas.microsoft.com/office/drawing/2017/model3d" xmlns:o="urn:schemas-microsoft-com:office:office" xmlns:oel="http://schemas.microsoft.com/office/2019/extlst" xmlns:r="http://schemas.openxmlformats.org/officeDocument/2006/relationships" xmlns:m="http://schemas.openxmlformats.org/officeDocument/2006/math" xmlns:v="urn:schemas-microsoft-com:vml" xmlns:wp14="http://schemas.microsoft.com/office/word/2010/wordprocessingDrawing" xmlns:wp="http://schemas.openxmlformats.org/drawingml/2006/wordprocessingDrawing" xmlns:w10="urn:schemas-microsoft-com:office:word" xmlns:w="http://schemas.openxmlformats.org/wordprocessingml/2006/main" xmlns:w14="http://schemas.microsoft.com/office/word/2010/wordml" xmlns:w15="http://schemas.microsoft.com/office/word/2012/wordml" xmlns:w16cex="http://schemas.microsoft.com/office/word/2018/wordml/cex" xmlns:w16cid="http://schemas.microsoft.com/office/word/2016/wordml/cid" xmlns:w16="http://schemas.microsoft.com/office/word/2018/wordml" xmlns:w16du="http://schemas.microsoft.com/office/word/2023/wordml/word16du" xmlns:w16sdtdh="http://schemas.microsoft.com/office/word/2020/wordml/sdtdatahash" xmlns:w16se="http://schemas.microsoft.com/office/word/2015/wordml/symex" xmlns:wpg="http://schemas.microsoft.com/office/word/2010/wordprocessingGroup" xmlns:wpi="http://schemas.microsoft.com/office/word/2010/wordprocessingInk" xmlns:wne="http://schemas.microsoft.com/office/word/2006/wordml" xmlns:wps="http://schemas.microsoft.com/office/word/2010/wordprocessingShape" mc:Ignorable="w14 w15 w16se w16cid w16 w16cex w16sdtdh w16du wp14">
+  <w:footnote w:type="separator" w:id="-1">
+    <w:p>
+      <w:pPr>
+        <w:spacing w:after="0" w:line="240" w:lineRule="auto"/>
+      </w:pPr>
+      <w:r>
+        <w:separator/>
+      </w:r>
+    </w:p>
+  </w:footnote>
+  <w:footnote w:type="continuationSeparator" w:id="0">
+    <w:p>
+      <w:pPr>
+        <w:spacing w:after="0" w:line="240" w:lineRule="auto"/>
+      </w:pPr>
+      <w:r>
+        <w:continuationSeparator/>
+      </w:r>
+    </w:p>
+  </w:footnote>
+</w:footnotes>
+</file>
+
+<file path=word/header1.xml><?xml version="1.0" encoding="utf-8"?>
+<w:hdr xmlns:wpc="http://schemas.microsoft.com/office/word/2010/wordprocessingCanvas" xmlns:cx="http://schemas.microsoft.com/office/drawing/2014/chartex" xmlns:cx1="http://schemas.microsoft.com/office/drawing/2015/9/8/chartex" xmlns:cx2="http://schemas.microsoft.com/office/drawing/2015/10/21/chartex" xmlns:cx3="http://schemas.microsoft.com/office/drawing/2016/5/9/chartex" xmlns:cx4="http://schemas.microsoft.com/office/drawing/2016/5/10/chartex" xmlns:cx5="http://schemas.microsoft.com/office/drawing/2016/5/11/chartex" xmlns:cx6="http://schemas.microsoft.com/office/drawing/2016/5/12/chartex" xmlns:cx7="http://schemas.microsoft.com/office/drawing/2016/5/13/chartex" xmlns:cx8="http://schemas.microsoft.com/office/drawing/2016/5/14/chartex" xmlns:mc="http://schemas.openxmlformats.org/markup-compatibility/2006" xmlns:aink="http://schemas.microsoft.com/office/drawing/2016/ink" xmlns:am3d="http://schemas.microsoft.com/office/drawing/2017/model3d" xmlns:o="urn:schemas-microsoft-com:office:office" xmlns:oel="http://schemas.microsoft.com/office/2019/extlst" xmlns:r="http://schemas.openxmlformats.org/officeDocument/2006/relationships" xmlns:m="http://schemas.openxmlformats.org/officeDocument/2006/math" xmlns:v="urn:schemas-microsoft-com:vml" xmlns:wp14="http://schemas.microsoft.com/office/word/2010/wordprocessingDrawing" xmlns:wp="http://schemas.openxmlformats.org/drawingml/2006/wordprocessingDrawing" xmlns:w10="urn:schemas-microsoft-com:office:word" xmlns:w="http://schemas.openxmlformats.org/wordprocessingml/2006/main" xmlns:w14="http://schemas.microsoft.com/office/word/2010/wordml" xmlns:w15="http://schemas.microsoft.com/office/word/2012/wordml" xmlns:w16cex="http://schemas.microsoft.com/office/word/2018/wordml/cex" xmlns:w16cid="http://schemas.microsoft.com/office/word/2016/wordml/cid" xmlns:w16="http://schemas.microsoft.com/office/word/2018/wordml" xmlns:w16du="http://schemas.microsoft.com/office/word/2023/wordml/word16du" xmlns:w16sdtdh="http://schemas.microsoft.com/office/word/2020/wordml/sdtdatahash" xmlns:w16se="http://schemas.microsoft.com/office/word/2015/wordml/symex" xmlns:wpg="http://schemas.microsoft.com/office/word/2010/wordprocessingGroup" xmlns:wpi="http://schemas.microsoft.com/office/word/2010/wordprocessingInk" xmlns:wne="http://schemas.microsoft.com/office/word/2006/wordml" xmlns:wps="http://schemas.microsoft.com/office/word/2010/wordprocessingShape" mc:Ignorable="w14 w15 w16se w16cid w16 w16cex w16sdtdh w16du wp14">
+  <w:p>
+    <w:pPr>
+      <w:pStyle w:val="Header"/>
+    </w:pPr>
+    <w:r>
+      <w:rPr>
+        <w:noProof/>
+      </w:rPr>
+      <mc:AlternateContent>
+        <mc:Choice Requires="wps">
+          <w:drawing>
+            <wp:anchor distT="0" distB="0" distL="118745" distR="118745" simplePos="0" relativeHeight="251659264" behindDoc="1" locked="0" layoutInCell="1" allowOverlap="0" wp14:anchorId="147D72BA" wp14:editId="2BA710C1">
+              <wp:simplePos x="0" y="0"/>
+              <wp:positionH relativeFrom="margin">
+                <wp:align>center</wp:align>
+              </wp:positionH>
+              <mc:AlternateContent>
+                <mc:Choice Requires="wp14">
+                  <wp:positionV relativeFrom="page">
+                    <wp14:pctPosVOffset>4500</wp14:pctPosVOffset>
+                  </wp:positionV>
+                </mc:Choice>
+                <mc:Fallback>
+                  <wp:positionV relativeFrom="page">
+                    <wp:posOffset>452120</wp:posOffset>
+                  </wp:positionV>
+                </mc:Fallback>
+              </mc:AlternateContent>
+              <wp:extent cx="5950039" cy="270457"/>
+              <wp:effectExtent l="0" t="0" r="0" b="7620"/>
+              <wp:wrapSquare wrapText="bothSides"/>
+              <wp:docPr id="197" name="Rectangle 200"/>
+              <wp:cNvGraphicFramePr/>
+              <a:graphic xmlns:a="http://schemas.openxmlformats.org/drawingml/2006/main">
+                <a:graphicData uri="http://schemas.microsoft.com/office/word/2010/wordprocessingShape">
+                  <wps:wsp>
+                    <wps:cNvSpPr/>
+                    <wps:spPr>
+                      <a:xfrm>
+                        <a:off x="0" y="0"/>
+                        <a:ext cx="5950039" cy="270457"/>
+                      </a:xfrm>
+                      <a:prstGeom prst="rect">
+                        <a:avLst/>
+                      </a:prstGeom>
+                      <a:solidFill>
+                        <a:schemeClr val="accent1"/>
+                      </a:solidFill>
+                      <a:ln>
+                        <a:noFill/>
+                      </a:ln>
+                    </wps:spPr>
+                    <wps:style>
+                      <a:lnRef idx="2">
+                        <a:schemeClr val="accent1">
+                          <a:shade val="50000"/>
+                        </a:schemeClr>
+                      </a:lnRef>
+                      <a:fillRef idx="1">
+                        <a:schemeClr val="accent1"/>
+                      </a:fillRef>
+                      <a:effectRef idx="0">
+                        <a:schemeClr val="accent1"/>
+                      </a:effectRef>
+                      <a:fontRef idx="minor">
+                        <a:schemeClr val="lt1"/>
+                      </a:fontRef>
+                    </wps:style>
+                    <wps:txbx>
+                      <w:txbxContent>
+                        <w:sdt>
+                          <w:sdtPr>
+                            <w:rPr>
+                              <w:caps/>
+                              <w:color w:val="FFFFFF" w:themeColor="background1"/>
+                            </w:rPr>
+                            <w:alias w:val="Title"/>
+                            <w:tag w:val=""/>
+                            <w:id w:val="1189017394"/>
+                            <w:dataBinding w:prefixMappings="xmlns:ns0='http://purl.org/dc/elements/1.1/' xmlns:ns1='http://schemas.openxmlformats.org/package/2006/metadata/core-properties' " w:xpath="/ns1:coreProperties[1]/ns0:title[1]" w:storeItemID="{6C3C8BC8-F283-45AE-878A-BAB7291924A1}"/>
+                            <w:text/>
+                          </w:sdtPr>
+                          <w:sdtContent>
+                            <w:p>
+                              <w:pPr>
+                                <w:pStyle w:val="Header"/>
+                                <w:tabs>
+                                  <w:tab w:val="clear" w:pos="4680"/>
+                                  <w:tab w:val="clear" w:pos="9360"/>
+                                </w:tabs>
+                                <w:jc w:val="center"/>
+                                <w:rPr>
+                                  <w:caps/>
+                                  <w:color w:val="FFFFFF" w:themeColor="background1"/>
+                                </w:rPr>
+                              </w:pPr>
+                              <w:r>
+                                <w:rPr>
+                                  <w:caps/>
+                                  <w:color w:val="FFFFFF" w:themeColor="background1"/>
+                                </w:rPr>
+                                <w:t>Topic-Aware Text Summarization Using Neural Topic Modeling and Summarization Models</w:t>
+                              </w:r>
+                            </w:p>
+                          </w:sdtContent>
+                        </w:sdt>
+                      </w:txbxContent>
+                    </wps:txbx>
+                    <wps:bodyPr rot="0" spcFirstLastPara="0" vertOverflow="overflow" horzOverflow="overflow" vert="horz" wrap="square" lIns="91440" tIns="45720" rIns="91440" bIns="45720" numCol="1" spcCol="0" rtlCol="0" fromWordArt="0" anchor="ctr" anchorCtr="0" forceAA="0" compatLnSpc="1">
+                      <a:prstTxWarp prst="textNoShape">
+                        <a:avLst/>
+                      </a:prstTxWarp>
+                      <a:spAutoFit/>
+                    </wps:bodyPr>
+                  </wps:wsp>
+                </a:graphicData>
+              </a:graphic>
+              <wp14:sizeRelH relativeFrom="margin">
+                <wp14:pctWidth>100000</wp14:pctWidth>
+              </wp14:sizeRelH>
+              <wp14:sizeRelV relativeFrom="page">
+                <wp14:pctHeight>2700</wp14:pctHeight>
+              </wp14:sizeRelV>
+            </wp:anchor>
+          </w:drawing>
+        </mc:Choice>
+        <mc:Fallback>
+          <w:pict>
+            <v:rect w14:anchorId="147D72BA" id="Rectangle 200" o:spid="_x0000_s1026" style="position:absolute;margin-left:0;margin-top:0;width:468.5pt;height:21.3pt;z-index:-251657216;visibility:visible;mso-wrap-style:square;mso-width-percent:1000;mso-height-percent:27;mso-top-percent:45;mso-wrap-distance-left:9.35pt;mso-wrap-distance-top:0;mso-wrap-distance-right:9.35pt;mso-wrap-distance-bottom:0;mso-position-horizontal:center;mso-position-horizontal-relative:margin;mso-position-vertical-relative:page;mso-width-percent:1000;mso-height-percent:27;mso-top-percent:45;mso-width-relative:margin;mso-height-relative:page;v-text-anchor:middle" o:gfxdata="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" o:allowoverlap="f" fillcolor="#4472c4 [3204]" stroked="f" strokeweight="1pt">
+              <v:textbox style="mso-fit-shape-to-text:t">
+                <w:txbxContent>
+                  <w:sdt>
+                    <w:sdtPr>
+                      <w:rPr>
+                        <w:caps/>
+                        <w:color w:val="FFFFFF" w:themeColor="background1"/>
+                      </w:rPr>
+                      <w:alias w:val="Title"/>
+                      <w:tag w:val=""/>
+                      <w:id w:val="1189017394"/>
+                      <w:dataBinding w:prefixMappings="xmlns:ns0='http://purl.org/dc/elements/1.1/' xmlns:ns1='http://schemas.openxmlformats.org/package/2006/metadata/core-properties' " w:xpath="/ns1:coreProperties[1]/ns0:title[1]" w:storeItemID="{6C3C8BC8-F283-45AE-878A-BAB7291924A1}"/>
+                      <w:text/>
+                    </w:sdtPr>
+                    <w:sdtContent>
+                      <w:p>
+                        <w:pPr>
+                          <w:pStyle w:val="Header"/>
+                          <w:tabs>
+                            <w:tab w:val="clear" w:pos="4680"/>
+                            <w:tab w:val="clear" w:pos="9360"/>
+                          </w:tabs>
+                          <w:jc w:val="center"/>
+                          <w:rPr>
+                            <w:caps/>
+                            <w:color w:val="FFFFFF" w:themeColor="background1"/>
+                          </w:rPr>
+                        </w:pPr>
+                        <w:r>
+                          <w:rPr>
+                            <w:caps/>
+                            <w:color w:val="FFFFFF" w:themeColor="background1"/>
+                          </w:rPr>
+                          <w:t>Topic-Aware Text Summarization Using Neural Topic Modeling and Summarization Models</w:t>
+                        </w:r>
+                      </w:p>
+                    </w:sdtContent>
+                  </w:sdt>
+                </w:txbxContent>
+              </v:textbox>
+              <w10:wrap type="square" anchorx="margin" anchory="page"/>
+            </v:rect>
+          </w:pict>
+        </mc:Fallback>
+      </mc:AlternateContent>
+    </w:r>
+  </w:p>
+</w:hdr>
 </file>
 
 <file path=word/numbering.xml><?xml version="1.0" encoding="utf-8"?>
@@ -4038,6 +4409,7 @@
   <w:style w:type="character" w:default="1" w:styleId="DefaultParagraphFont">
     <w:name w:val="Default Paragraph Font"/>
     <w:uiPriority w:val="1"/>
+    <w:semiHidden/>
     <w:unhideWhenUsed/>
   </w:style>
   <w:style w:type="table" w:default="1" w:styleId="TableNormal">
@@ -4131,6 +4503,50 @@
       <w:color w:val="605E5C"/>
       <w:shd w:val="clear" w:color="auto" w:fill="E1DFDD"/>
     </w:rPr>
+  </w:style>
+  <w:style w:type="paragraph" w:styleId="Header">
+    <w:name w:val="header"/>
+    <w:basedOn w:val="Normal"/>
+    <w:link w:val="HeaderChar"/>
+    <w:uiPriority w:val="99"/>
+    <w:unhideWhenUsed/>
+    <w:rsid w:val="007C3004"/>
+    <w:pPr>
+      <w:tabs>
+        <w:tab w:val="center" w:pos="4680"/>
+        <w:tab w:val="right" w:pos="9360"/>
+      </w:tabs>
+      <w:spacing w:after="0" w:line="240" w:lineRule="auto"/>
+    </w:pPr>
+  </w:style>
+  <w:style w:type="character" w:customStyle="1" w:styleId="HeaderChar">
+    <w:name w:val="Header Char"/>
+    <w:basedOn w:val="DefaultParagraphFont"/>
+    <w:link w:val="Header"/>
+    <w:uiPriority w:val="99"/>
+    <w:rsid w:val="007C3004"/>
+  </w:style>
+  <w:style w:type="paragraph" w:styleId="Footer">
+    <w:name w:val="footer"/>
+    <w:basedOn w:val="Normal"/>
+    <w:link w:val="FooterChar"/>
+    <w:uiPriority w:val="99"/>
+    <w:unhideWhenUsed/>
+    <w:rsid w:val="007C3004"/>
+    <w:pPr>
+      <w:tabs>
+        <w:tab w:val="center" w:pos="4680"/>
+        <w:tab w:val="right" w:pos="9360"/>
+      </w:tabs>
+      <w:spacing w:after="0" w:line="240" w:lineRule="auto"/>
+    </w:pPr>
+  </w:style>
+  <w:style w:type="character" w:customStyle="1" w:styleId="FooterChar">
+    <w:name w:val="Footer Char"/>
+    <w:basedOn w:val="DefaultParagraphFont"/>
+    <w:link w:val="Footer"/>
+    <w:uiPriority w:val="99"/>
+    <w:rsid w:val="007C3004"/>
   </w:style>
 </w:styles>
 </file>

</xml_diff>

<commit_message>
added team into the proposal
</commit_message>
<xml_diff>
--- a/Project Proposal.docx
+++ b/Project Proposal.docx
@@ -55,8 +55,23 @@
           <w:szCs w:val="28"/>
           <w14:ligatures w14:val="none"/>
         </w:rPr>
-        <w:t>Team Members:-</w:t>
-      </w:r>
+        <w:t xml:space="preserve">Team </w:t>
+      </w:r>
+      <w:proofErr w:type="gramStart"/>
+      <w:r>
+        <w:rPr>
+          <w:rFonts w:ascii="Times New Roman" w:eastAsia="Times New Roman" w:hAnsi="Times New Roman" w:cs="Times New Roman"/>
+          <w:b/>
+          <w:bCs/>
+          <w:color w:val="333333"/>
+          <w:kern w:val="0"/>
+          <w:sz w:val="28"/>
+          <w:szCs w:val="28"/>
+          <w14:ligatures w14:val="none"/>
+        </w:rPr>
+        <w:t>Members:-</w:t>
+      </w:r>
+      <w:proofErr w:type="gramEnd"/>
     </w:p>
     <w:p>
       <w:pPr>
@@ -83,73 +98,224 @@
           <w:szCs w:val="28"/>
           <w14:ligatures w14:val="none"/>
         </w:rPr>
-        <w:t>Shivam Jadhav</w:t>
-      </w:r>
-    </w:p>
-    <w:p>
-      <w:pPr>
-        <w:rPr>
-          <w:rFonts w:ascii="Times New Roman" w:eastAsia="Times New Roman" w:hAnsi="Times New Roman" w:cs="Times New Roman"/>
-          <w:b/>
-          <w:bCs/>
+        <w:t xml:space="preserve">Jhansi Laxmi </w:t>
+      </w:r>
+      <w:proofErr w:type="spellStart"/>
+      <w:r>
+        <w:rPr>
+          <w:rFonts w:ascii="Times New Roman" w:eastAsia="Times New Roman" w:hAnsi="Times New Roman" w:cs="Times New Roman"/>
           <w:color w:val="333333"/>
           <w:kern w:val="0"/>
           <w:sz w:val="28"/>
           <w:szCs w:val="28"/>
           <w14:ligatures w14:val="none"/>
         </w:rPr>
-      </w:pPr>
-      <w:r>
-        <w:rPr>
-          <w:rFonts w:ascii="Times New Roman" w:eastAsia="Times New Roman" w:hAnsi="Times New Roman" w:cs="Times New Roman"/>
-          <w:b/>
-          <w:bCs/>
+        <w:t>Polagani</w:t>
+      </w:r>
+      <w:proofErr w:type="spellEnd"/>
+    </w:p>
+    <w:p>
+      <w:pPr>
+        <w:pStyle w:val="ListParagraph"/>
+        <w:numPr>
+          <w:ilvl w:val="0"/>
+          <w:numId w:val="14"/>
+        </w:numPr>
+        <w:rPr>
+          <w:rFonts w:ascii="Times New Roman" w:eastAsia="Times New Roman" w:hAnsi="Times New Roman" w:cs="Times New Roman"/>
           <w:color w:val="333333"/>
           <w:kern w:val="0"/>
           <w:sz w:val="28"/>
           <w:szCs w:val="28"/>
           <w14:ligatures w14:val="none"/>
         </w:rPr>
-        <w:t>GitHub</w:t>
-      </w:r>
-      <w:r>
-        <w:rPr>
-          <w:rFonts w:ascii="Times New Roman" w:eastAsia="Times New Roman" w:hAnsi="Times New Roman" w:cs="Times New Roman"/>
-          <w:b/>
-          <w:bCs/>
+      </w:pPr>
+      <w:r>
+        <w:rPr>
+          <w:rFonts w:ascii="Times New Roman" w:eastAsia="Times New Roman" w:hAnsi="Times New Roman" w:cs="Times New Roman"/>
           <w:color w:val="333333"/>
           <w:kern w:val="0"/>
           <w:sz w:val="28"/>
           <w:szCs w:val="28"/>
           <w14:ligatures w14:val="none"/>
         </w:rPr>
-        <w:t xml:space="preserve"> Repository Link</w:t>
-      </w:r>
-      <w:r>
-        <w:rPr>
-          <w:rFonts w:ascii="Times New Roman" w:eastAsia="Times New Roman" w:hAnsi="Times New Roman" w:cs="Times New Roman"/>
-          <w:b/>
-          <w:bCs/>
+        <w:t xml:space="preserve">Sahithi </w:t>
+      </w:r>
+      <w:proofErr w:type="spellStart"/>
+      <w:r>
+        <w:rPr>
+          <w:rFonts w:ascii="Times New Roman" w:eastAsia="Times New Roman" w:hAnsi="Times New Roman" w:cs="Times New Roman"/>
           <w:color w:val="333333"/>
           <w:kern w:val="0"/>
           <w:sz w:val="28"/>
           <w:szCs w:val="28"/>
           <w14:ligatures w14:val="none"/>
         </w:rPr>
-        <w:t xml:space="preserve"> </w:t>
-      </w:r>
-      <w:r>
-        <w:rPr>
-          <w:rFonts w:ascii="Times New Roman" w:eastAsia="Times New Roman" w:hAnsi="Times New Roman" w:cs="Times New Roman"/>
-          <w:b/>
-          <w:bCs/>
+        <w:t>Padigela</w:t>
+      </w:r>
+      <w:proofErr w:type="spellEnd"/>
+    </w:p>
+    <w:p>
+      <w:pPr>
+        <w:pStyle w:val="ListParagraph"/>
+        <w:numPr>
+          <w:ilvl w:val="0"/>
+          <w:numId w:val="14"/>
+        </w:numPr>
+        <w:rPr>
+          <w:rFonts w:ascii="Times New Roman" w:eastAsia="Times New Roman" w:hAnsi="Times New Roman" w:cs="Times New Roman"/>
           <w:color w:val="333333"/>
           <w:kern w:val="0"/>
           <w:sz w:val="28"/>
           <w:szCs w:val="28"/>
           <w14:ligatures w14:val="none"/>
         </w:rPr>
-        <w:t>:-</w:t>
+      </w:pPr>
+      <w:r>
+        <w:rPr>
+          <w:rFonts w:ascii="Times New Roman" w:eastAsia="Times New Roman" w:hAnsi="Times New Roman" w:cs="Times New Roman"/>
+          <w:color w:val="333333"/>
+          <w:kern w:val="0"/>
+          <w:sz w:val="28"/>
+          <w:szCs w:val="28"/>
+          <w14:ligatures w14:val="none"/>
+        </w:rPr>
+        <w:t>Shivam Jadhav</w:t>
+      </w:r>
+    </w:p>
+    <w:p>
+      <w:pPr>
+        <w:pStyle w:val="ListParagraph"/>
+        <w:numPr>
+          <w:ilvl w:val="0"/>
+          <w:numId w:val="14"/>
+        </w:numPr>
+        <w:rPr>
+          <w:rFonts w:ascii="Times New Roman" w:eastAsia="Times New Roman" w:hAnsi="Times New Roman" w:cs="Times New Roman"/>
+          <w:color w:val="333333"/>
+          <w:kern w:val="0"/>
+          <w:sz w:val="28"/>
+          <w:szCs w:val="28"/>
+          <w14:ligatures w14:val="none"/>
+        </w:rPr>
+      </w:pPr>
+      <w:r>
+        <w:rPr>
+          <w:rFonts w:ascii="Times New Roman" w:eastAsia="Times New Roman" w:hAnsi="Times New Roman" w:cs="Times New Roman"/>
+          <w:color w:val="333333"/>
+          <w:kern w:val="0"/>
+          <w:sz w:val="28"/>
+          <w:szCs w:val="28"/>
+          <w14:ligatures w14:val="none"/>
+        </w:rPr>
+        <w:t xml:space="preserve">Siddhartha </w:t>
+      </w:r>
+      <w:proofErr w:type="spellStart"/>
+      <w:r>
+        <w:rPr>
+          <w:rFonts w:ascii="Times New Roman" w:eastAsia="Times New Roman" w:hAnsi="Times New Roman" w:cs="Times New Roman"/>
+          <w:color w:val="333333"/>
+          <w:kern w:val="0"/>
+          <w:sz w:val="28"/>
+          <w:szCs w:val="28"/>
+          <w14:ligatures w14:val="none"/>
+        </w:rPr>
+        <w:t>Alwala</w:t>
+      </w:r>
+      <w:proofErr w:type="spellEnd"/>
+    </w:p>
+    <w:p>
+      <w:pPr>
+        <w:rPr>
+          <w:rFonts w:ascii="Times New Roman" w:eastAsia="Times New Roman" w:hAnsi="Times New Roman" w:cs="Times New Roman"/>
+          <w:b/>
+          <w:bCs/>
+          <w:color w:val="333333"/>
+          <w:kern w:val="0"/>
+          <w:sz w:val="28"/>
+          <w:szCs w:val="28"/>
+          <w14:ligatures w14:val="none"/>
+        </w:rPr>
+      </w:pPr>
+      <w:r>
+        <w:rPr>
+          <w:rFonts w:ascii="Times New Roman" w:eastAsia="Times New Roman" w:hAnsi="Times New Roman" w:cs="Times New Roman"/>
+          <w:b/>
+          <w:bCs/>
+          <w:color w:val="333333"/>
+          <w:kern w:val="0"/>
+          <w:sz w:val="28"/>
+          <w:szCs w:val="28"/>
+          <w14:ligatures w14:val="none"/>
+        </w:rPr>
+        <w:t>GitHub</w:t>
+      </w:r>
+      <w:r>
+        <w:rPr>
+          <w:rFonts w:ascii="Times New Roman" w:eastAsia="Times New Roman" w:hAnsi="Times New Roman" w:cs="Times New Roman"/>
+          <w:b/>
+          <w:bCs/>
+          <w:color w:val="333333"/>
+          <w:kern w:val="0"/>
+          <w:sz w:val="28"/>
+          <w:szCs w:val="28"/>
+          <w14:ligatures w14:val="none"/>
+        </w:rPr>
+        <w:t xml:space="preserve"> Repository </w:t>
+      </w:r>
+      <w:proofErr w:type="gramStart"/>
+      <w:r>
+        <w:rPr>
+          <w:rFonts w:ascii="Times New Roman" w:eastAsia="Times New Roman" w:hAnsi="Times New Roman" w:cs="Times New Roman"/>
+          <w:b/>
+          <w:bCs/>
+          <w:color w:val="333333"/>
+          <w:kern w:val="0"/>
+          <w:sz w:val="28"/>
+          <w:szCs w:val="28"/>
+          <w14:ligatures w14:val="none"/>
+        </w:rPr>
+        <w:t>Link</w:t>
+      </w:r>
+      <w:r>
+        <w:rPr>
+          <w:rFonts w:ascii="Times New Roman" w:eastAsia="Times New Roman" w:hAnsi="Times New Roman" w:cs="Times New Roman"/>
+          <w:b/>
+          <w:bCs/>
+          <w:color w:val="333333"/>
+          <w:kern w:val="0"/>
+          <w:sz w:val="28"/>
+          <w:szCs w:val="28"/>
+          <w14:ligatures w14:val="none"/>
+        </w:rPr>
+        <w:t xml:space="preserve"> </w:t>
+      </w:r>
+      <w:r>
+        <w:rPr>
+          <w:rFonts w:ascii="Times New Roman" w:eastAsia="Times New Roman" w:hAnsi="Times New Roman" w:cs="Times New Roman"/>
+          <w:b/>
+          <w:bCs/>
+          <w:color w:val="333333"/>
+          <w:kern w:val="0"/>
+          <w:sz w:val="28"/>
+          <w:szCs w:val="28"/>
+          <w14:ligatures w14:val="none"/>
+        </w:rPr>
+        <w:t>:</w:t>
+      </w:r>
+      <w:proofErr w:type="gramEnd"/>
+      <w:r>
+        <w:rPr>
+          <w:rFonts w:ascii="Times New Roman" w:eastAsia="Times New Roman" w:hAnsi="Times New Roman" w:cs="Times New Roman"/>
+          <w:b/>
+          <w:bCs/>
+          <w:color w:val="333333"/>
+          <w:kern w:val="0"/>
+          <w:sz w:val="28"/>
+          <w:szCs w:val="28"/>
+          <w14:ligatures w14:val="none"/>
+        </w:rPr>
+        <w:t>-</w:t>
       </w:r>
     </w:p>
     <w:p>
@@ -300,7 +466,6 @@
           <w:szCs w:val="32"/>
           <w14:ligatures w14:val="none"/>
         </w:rPr>
-        <w:lastRenderedPageBreak/>
         <w:t>Why do we need text summarization in the new world where data is exponentially growing? It’s estimated that 2.5 quintillion bytes of data are created each day, which presents a challenge to efficiently study any given text corpus and extract knowledge from it. This is especially important in academic and research areas where time is limited, but data loss cannot be compromised. Summarizing the text makes it more helpful to subdivide the corpus into sections or individual topics because a summary may overly focus on a single topic, leading to the loss of crucial information in subsections of the text. This study/project aims to solve this problem.</w:t>
       </w:r>
     </w:p>
@@ -449,6 +614,7 @@
           <w:szCs w:val="32"/>
           <w14:ligatures w14:val="none"/>
         </w:rPr>
+        <w:lastRenderedPageBreak/>
         <w:t>In this project, we will focus on building a two-phase model. In the first phase, we will train the model to extract topics, and in the second phase, the model will focus on text summarization</w:t>
       </w:r>
       <w:r>
@@ -525,7 +691,6 @@
           <w:szCs w:val="32"/>
           <w14:ligatures w14:val="none"/>
         </w:rPr>
-        <w:lastRenderedPageBreak/>
         <w:t>Implement a topic modeling system (LDA</w:t>
       </w:r>
       <w:r>
@@ -537,7 +702,19 @@
           <w:szCs w:val="32"/>
           <w14:ligatures w14:val="none"/>
         </w:rPr>
-        <w:t>, NMF</w:t>
+        <w:t xml:space="preserve">, </w:t>
+      </w:r>
+      <w:proofErr w:type="gramStart"/>
+      <w:r>
+        <w:rPr>
+          <w:rFonts w:ascii="Times New Roman" w:eastAsia="Times New Roman" w:hAnsi="Times New Roman" w:cs="Times New Roman"/>
+          <w:color w:val="333333"/>
+          <w:kern w:val="0"/>
+          <w:sz w:val="32"/>
+          <w:szCs w:val="32"/>
+          <w14:ligatures w14:val="none"/>
+        </w:rPr>
+        <w:t>NMF</w:t>
       </w:r>
       <w:r>
         <w:rPr>
@@ -550,6 +727,7 @@
         </w:rPr>
         <w:t>,BERT</w:t>
       </w:r>
+      <w:proofErr w:type="gramEnd"/>
       <w:r>
         <w:rPr>
           <w:rFonts w:ascii="Times New Roman" w:eastAsia="Times New Roman" w:hAnsi="Times New Roman" w:cs="Times New Roman"/>
@@ -588,6 +766,7 @@
         </w:rPr>
         <w:t>Fine-tune a pretrained text summarization model (</w:t>
       </w:r>
+      <w:proofErr w:type="gramStart"/>
       <w:r>
         <w:rPr>
           <w:rFonts w:ascii="Times New Roman" w:eastAsia="Times New Roman" w:hAnsi="Times New Roman" w:cs="Times New Roman"/>
@@ -608,7 +787,19 @@
           <w:szCs w:val="32"/>
           <w14:ligatures w14:val="none"/>
         </w:rPr>
-        <w:t>T5) to condition its output on the identified topics.</w:t>
+        <w:t>T</w:t>
+      </w:r>
+      <w:proofErr w:type="gramEnd"/>
+      <w:r>
+        <w:rPr>
+          <w:rFonts w:ascii="Times New Roman" w:eastAsia="Times New Roman" w:hAnsi="Times New Roman" w:cs="Times New Roman"/>
+          <w:color w:val="333333"/>
+          <w:kern w:val="0"/>
+          <w:sz w:val="32"/>
+          <w:szCs w:val="32"/>
+          <w14:ligatures w14:val="none"/>
+        </w:rPr>
+        <w:t>5) to condition its output on the identified topics.</w:t>
       </w:r>
     </w:p>
     <w:p>
@@ -740,7 +931,19 @@
           <w:szCs w:val="32"/>
           <w14:ligatures w14:val="none"/>
         </w:rPr>
-        <w:t xml:space="preserve">opic, which provides more </w:t>
+        <w:t xml:space="preserve">opic, which provides </w:t>
+      </w:r>
+      <w:proofErr w:type="gramStart"/>
+      <w:r>
+        <w:rPr>
+          <w:rFonts w:ascii="Times New Roman" w:eastAsia="Times New Roman" w:hAnsi="Times New Roman" w:cs="Times New Roman"/>
+          <w:color w:val="333333"/>
+          <w:kern w:val="0"/>
+          <w:sz w:val="32"/>
+          <w:szCs w:val="32"/>
+          <w14:ligatures w14:val="none"/>
+        </w:rPr>
+        <w:t xml:space="preserve">more </w:t>
       </w:r>
       <w:r>
         <w:rPr>
@@ -762,7 +965,19 @@
           <w:szCs w:val="32"/>
           <w14:ligatures w14:val="none"/>
         </w:rPr>
-        <w:t xml:space="preserve">traditional </w:t>
+        <w:t>traditional</w:t>
+      </w:r>
+      <w:proofErr w:type="gramEnd"/>
+      <w:r>
+        <w:rPr>
+          <w:rFonts w:ascii="Times New Roman" w:eastAsia="Times New Roman" w:hAnsi="Times New Roman" w:cs="Times New Roman"/>
+          <w:color w:val="333333"/>
+          <w:kern w:val="0"/>
+          <w:sz w:val="32"/>
+          <w:szCs w:val="32"/>
+          <w14:ligatures w14:val="none"/>
+        </w:rPr>
+        <w:t xml:space="preserve"> </w:t>
       </w:r>
       <w:r>
         <w:rPr>
@@ -962,6 +1177,7 @@
           <w:szCs w:val="32"/>
           <w14:ligatures w14:val="none"/>
         </w:rPr>
+        <w:lastRenderedPageBreak/>
         <w:pict w14:anchorId="25985EB4">
           <v:rect id="_x0000_i1029" style="width:0;height:1.5pt" o:hralign="center" o:hrstd="t" o:hr="t" fillcolor="#a0a0a0" stroked="f"/>
         </w:pict>
@@ -1046,7 +1262,6 @@
           <w:szCs w:val="32"/>
           <w14:ligatures w14:val="none"/>
         </w:rPr>
-        <w:lastRenderedPageBreak/>
         <w:t xml:space="preserve">For this project, we will use the </w:t>
       </w:r>
       <w:r>
@@ -1542,7 +1757,6 @@
           <w:sz w:val="32"/>
           <w:szCs w:val="32"/>
         </w:rPr>
-        <w:lastRenderedPageBreak/>
         <w:drawing>
           <wp:anchor distT="0" distB="0" distL="114300" distR="114300" simplePos="0" relativeHeight="251659264" behindDoc="1" locked="0" layoutInCell="1" allowOverlap="1" wp14:anchorId="391C2654" wp14:editId="51E846F0">
             <wp:simplePos x="0" y="0"/>
@@ -4340,6 +4554,11 @@
     <w:uiPriority w:val="99"/>
     <w:rsid w:val="007C3004"/>
   </w:style>
+  <w:style w:type="character" w:customStyle="1" w:styleId="textlayer--absolute">
+    <w:name w:val="textlayer--absolute"/>
+    <w:basedOn w:val="DefaultParagraphFont"/>
+    <w:rsid w:val="008045F8"/>
+  </w:style>
 </w:styles>
 </file>
 

</xml_diff>